<commit_message>
Menambahkan tugas 6.1 sampai 6.10
</commit_message>
<xml_diff>
--- a/Pengumpulan Tugas/Tugas 3.docx
+++ b/Pengumpulan Tugas/Tugas 3.docx
@@ -160,6 +160,7 @@
       <w:r>
         <w:rPr>
           <w:rFonts w:ascii="Times New Roman" w:hAnsi="Times New Roman" w:cs="Times New Roman"/>
+          <w:noProof/>
           <w:sz w:val="28"/>
           <w:szCs w:val="28"/>
         </w:rPr>
@@ -233,6 +234,7 @@
       <w:r>
         <w:rPr>
           <w:rFonts w:ascii="Times New Roman" w:hAnsi="Times New Roman" w:cs="Times New Roman"/>
+          <w:noProof/>
           <w:sz w:val="28"/>
           <w:szCs w:val="28"/>
         </w:rPr>
@@ -328,6 +330,7 @@
       <w:r>
         <w:rPr>
           <w:rFonts w:ascii="Times New Roman" w:hAnsi="Times New Roman" w:cs="Times New Roman"/>
+          <w:noProof/>
           <w:sz w:val="28"/>
           <w:szCs w:val="28"/>
         </w:rPr>
@@ -401,6 +404,7 @@
       <w:r>
         <w:rPr>
           <w:rFonts w:ascii="Times New Roman" w:hAnsi="Times New Roman" w:cs="Times New Roman"/>
+          <w:noProof/>
           <w:sz w:val="28"/>
           <w:szCs w:val="28"/>
         </w:rPr>
@@ -519,6 +523,7 @@
       <w:r>
         <w:rPr>
           <w:rFonts w:ascii="Times New Roman" w:hAnsi="Times New Roman" w:cs="Times New Roman"/>
+          <w:noProof/>
           <w:sz w:val="28"/>
           <w:szCs w:val="28"/>
         </w:rPr>
@@ -592,6 +597,7 @@
       <w:r>
         <w:rPr>
           <w:rFonts w:ascii="Times New Roman" w:hAnsi="Times New Roman" w:cs="Times New Roman"/>
+          <w:noProof/>
           <w:sz w:val="28"/>
           <w:szCs w:val="28"/>
         </w:rPr>
@@ -676,6 +682,7 @@
       <w:r>
         <w:rPr>
           <w:rFonts w:ascii="Times New Roman" w:hAnsi="Times New Roman" w:cs="Times New Roman"/>
+          <w:noProof/>
           <w:sz w:val="28"/>
           <w:szCs w:val="28"/>
         </w:rPr>
@@ -749,6 +756,7 @@
       <w:r>
         <w:rPr>
           <w:rFonts w:ascii="Times New Roman" w:hAnsi="Times New Roman" w:cs="Times New Roman"/>
+          <w:noProof/>
           <w:sz w:val="28"/>
           <w:szCs w:val="28"/>
         </w:rPr>
@@ -823,6 +831,7 @@
       <w:r>
         <w:rPr>
           <w:rFonts w:ascii="Times New Roman" w:hAnsi="Times New Roman" w:cs="Times New Roman"/>
+          <w:noProof/>
           <w:sz w:val="28"/>
           <w:szCs w:val="28"/>
         </w:rPr>
@@ -896,6 +905,7 @@
       <w:r>
         <w:rPr>
           <w:rFonts w:ascii="Times New Roman" w:hAnsi="Times New Roman" w:cs="Times New Roman"/>
+          <w:noProof/>
           <w:sz w:val="28"/>
           <w:szCs w:val="28"/>
         </w:rPr>
@@ -969,6 +979,7 @@
       <w:r>
         <w:rPr>
           <w:rFonts w:ascii="Times New Roman" w:hAnsi="Times New Roman" w:cs="Times New Roman"/>
+          <w:noProof/>
           <w:sz w:val="28"/>
           <w:szCs w:val="28"/>
         </w:rPr>
@@ -1043,6 +1054,7 @@
       <w:r>
         <w:rPr>
           <w:rFonts w:ascii="Times New Roman" w:hAnsi="Times New Roman" w:cs="Times New Roman"/>
+          <w:noProof/>
           <w:sz w:val="28"/>
           <w:szCs w:val="28"/>
         </w:rPr>
@@ -1116,6 +1128,7 @@
       <w:r>
         <w:rPr>
           <w:rFonts w:ascii="Times New Roman" w:hAnsi="Times New Roman" w:cs="Times New Roman"/>
+          <w:noProof/>
           <w:sz w:val="28"/>
           <w:szCs w:val="28"/>
         </w:rPr>
@@ -1189,6 +1202,7 @@
       <w:r>
         <w:rPr>
           <w:rFonts w:ascii="Times New Roman" w:hAnsi="Times New Roman" w:cs="Times New Roman"/>
+          <w:noProof/>
           <w:sz w:val="28"/>
           <w:szCs w:val="28"/>
         </w:rPr>
@@ -1273,6 +1287,7 @@
       <w:r>
         <w:rPr>
           <w:rFonts w:ascii="Times New Roman" w:hAnsi="Times New Roman" w:cs="Times New Roman"/>
+          <w:noProof/>
           <w:sz w:val="28"/>
           <w:szCs w:val="28"/>
         </w:rPr>
@@ -1346,6 +1361,7 @@
       <w:r>
         <w:rPr>
           <w:rFonts w:ascii="Times New Roman" w:hAnsi="Times New Roman" w:cs="Times New Roman"/>
+          <w:noProof/>
           <w:sz w:val="28"/>
           <w:szCs w:val="28"/>
         </w:rPr>
@@ -1475,6 +1491,7 @@
       <w:r>
         <w:rPr>
           <w:rFonts w:ascii="Times New Roman" w:hAnsi="Times New Roman" w:cs="Times New Roman"/>
+          <w:noProof/>
           <w:sz w:val="28"/>
           <w:szCs w:val="28"/>
         </w:rPr>
@@ -1548,6 +1565,7 @@
       <w:r>
         <w:rPr>
           <w:rFonts w:ascii="Times New Roman" w:hAnsi="Times New Roman" w:cs="Times New Roman"/>
+          <w:noProof/>
           <w:sz w:val="28"/>
           <w:szCs w:val="28"/>
         </w:rPr>
@@ -1587,6 +1605,1574 @@
           </wp:inline>
         </w:drawing>
       </w:r>
+    </w:p>
+    <w:p>
+      <w:pPr>
+        <w:jc w:val="both"/>
+        <w:rPr>
+          <w:rFonts w:ascii="Times New Roman" w:hAnsi="Times New Roman" w:cs="Times New Roman"/>
+          <w:sz w:val="28"/>
+          <w:szCs w:val="28"/>
+          <w:u w:val="single"/>
+        </w:rPr>
+      </w:pPr>
+    </w:p>
+    <w:p>
+      <w:pPr>
+        <w:jc w:val="both"/>
+        <w:rPr>
+          <w:rFonts w:ascii="Times New Roman" w:hAnsi="Times New Roman" w:cs="Times New Roman"/>
+          <w:sz w:val="28"/>
+          <w:szCs w:val="28"/>
+          <w:u w:val="single"/>
+        </w:rPr>
+      </w:pPr>
+      <w:r>
+        <w:rPr>
+          <w:rFonts w:ascii="Times New Roman" w:hAnsi="Times New Roman" w:cs="Times New Roman"/>
+          <w:sz w:val="28"/>
+          <w:szCs w:val="28"/>
+          <w:u w:val="single"/>
+        </w:rPr>
+        <w:t>SOAL 6.1</w:t>
+      </w:r>
+    </w:p>
+    <w:p>
+      <w:pPr>
+        <w:jc w:val="both"/>
+        <w:rPr>
+          <w:rFonts w:ascii="Times New Roman" w:hAnsi="Times New Roman" w:cs="Times New Roman"/>
+          <w:sz w:val="28"/>
+          <w:szCs w:val="28"/>
+          <w:u w:val="single"/>
+        </w:rPr>
+      </w:pPr>
+      <w:r>
+        <w:rPr>
+          <w:rFonts w:ascii="Times New Roman" w:hAnsi="Times New Roman" w:cs="Times New Roman"/>
+          <w:sz w:val="28"/>
+          <w:szCs w:val="28"/>
+        </w:rPr>
+        <w:drawing>
+          <wp:inline distT="0" distB="0" distL="0" distR="0" wp14:anchorId="4FCEB46E" wp14:editId="4EDA8422">
+            <wp:extent cx="2897579" cy="2760325"/>
+            <wp:effectExtent l="0" t="0" r="0" b="2540"/>
+            <wp:docPr id="1735432400" name="Picture 1"/>
+            <wp:cNvGraphicFramePr>
+              <a:graphicFrameLocks xmlns:a="http://schemas.openxmlformats.org/drawingml/2006/main" noChangeAspect="1"/>
+            </wp:cNvGraphicFramePr>
+            <a:graphic xmlns:a="http://schemas.openxmlformats.org/drawingml/2006/main">
+              <a:graphicData uri="http://schemas.openxmlformats.org/drawingml/2006/picture">
+                <pic:pic xmlns:pic="http://schemas.openxmlformats.org/drawingml/2006/picture">
+                  <pic:nvPicPr>
+                    <pic:cNvPr id="1735432400" name=""/>
+                    <pic:cNvPicPr/>
+                  </pic:nvPicPr>
+                  <pic:blipFill>
+                    <a:blip r:embed="rId22"/>
+                    <a:stretch>
+                      <a:fillRect/>
+                    </a:stretch>
+                  </pic:blipFill>
+                  <pic:spPr>
+                    <a:xfrm>
+                      <a:off x="0" y="0"/>
+                      <a:ext cx="2904678" cy="2767088"/>
+                    </a:xfrm>
+                    <a:prstGeom prst="rect">
+                      <a:avLst/>
+                    </a:prstGeom>
+                  </pic:spPr>
+                </pic:pic>
+              </a:graphicData>
+            </a:graphic>
+          </wp:inline>
+        </w:drawing>
+      </w:r>
+    </w:p>
+    <w:p>
+      <w:pPr>
+        <w:jc w:val="both"/>
+        <w:rPr>
+          <w:rFonts w:ascii="Times New Roman" w:hAnsi="Times New Roman" w:cs="Times New Roman"/>
+          <w:sz w:val="28"/>
+          <w:szCs w:val="28"/>
+          <w:u w:val="single"/>
+        </w:rPr>
+      </w:pPr>
+      <w:r>
+        <w:rPr>
+          <w:rFonts w:ascii="Times New Roman" w:hAnsi="Times New Roman" w:cs="Times New Roman"/>
+          <w:sz w:val="28"/>
+          <w:szCs w:val="28"/>
+          <w:u w:val="single"/>
+        </w:rPr>
+        <w:t xml:space="preserve">Output: </w:t>
+      </w:r>
+    </w:p>
+    <w:p>
+      <w:pPr>
+        <w:jc w:val="both"/>
+        <w:rPr>
+          <w:rFonts w:ascii="Times New Roman" w:hAnsi="Times New Roman" w:cs="Times New Roman"/>
+          <w:sz w:val="28"/>
+          <w:szCs w:val="28"/>
+        </w:rPr>
+      </w:pPr>
+      <w:r>
+        <w:rPr>
+          <w:rFonts w:ascii="Times New Roman" w:hAnsi="Times New Roman" w:cs="Times New Roman"/>
+          <w:sz w:val="28"/>
+          <w:szCs w:val="28"/>
+        </w:rPr>
+        <w:drawing>
+          <wp:inline distT="0" distB="0" distL="0" distR="0" wp14:anchorId="424C7DE5" wp14:editId="0B868679">
+            <wp:extent cx="695422" cy="333422"/>
+            <wp:effectExtent l="0" t="0" r="0" b="9525"/>
+            <wp:docPr id="254338668" name="Picture 1"/>
+            <wp:cNvGraphicFramePr>
+              <a:graphicFrameLocks xmlns:a="http://schemas.openxmlformats.org/drawingml/2006/main" noChangeAspect="1"/>
+            </wp:cNvGraphicFramePr>
+            <a:graphic xmlns:a="http://schemas.openxmlformats.org/drawingml/2006/main">
+              <a:graphicData uri="http://schemas.openxmlformats.org/drawingml/2006/picture">
+                <pic:pic xmlns:pic="http://schemas.openxmlformats.org/drawingml/2006/picture">
+                  <pic:nvPicPr>
+                    <pic:cNvPr id="254338668" name=""/>
+                    <pic:cNvPicPr/>
+                  </pic:nvPicPr>
+                  <pic:blipFill>
+                    <a:blip r:embed="rId23"/>
+                    <a:stretch>
+                      <a:fillRect/>
+                    </a:stretch>
+                  </pic:blipFill>
+                  <pic:spPr>
+                    <a:xfrm>
+                      <a:off x="0" y="0"/>
+                      <a:ext cx="695422" cy="333422"/>
+                    </a:xfrm>
+                    <a:prstGeom prst="rect">
+                      <a:avLst/>
+                    </a:prstGeom>
+                  </pic:spPr>
+                </pic:pic>
+              </a:graphicData>
+            </a:graphic>
+          </wp:inline>
+        </w:drawing>
+      </w:r>
+    </w:p>
+    <w:p>
+      <w:pPr>
+        <w:jc w:val="both"/>
+        <w:rPr>
+          <w:rFonts w:ascii="Times New Roman" w:hAnsi="Times New Roman" w:cs="Times New Roman"/>
+          <w:sz w:val="28"/>
+          <w:szCs w:val="28"/>
+        </w:rPr>
+      </w:pPr>
+    </w:p>
+    <w:p>
+      <w:pPr>
+        <w:jc w:val="both"/>
+        <w:rPr>
+          <w:rFonts w:ascii="Times New Roman" w:hAnsi="Times New Roman" w:cs="Times New Roman"/>
+          <w:sz w:val="28"/>
+          <w:szCs w:val="28"/>
+          <w:u w:val="single"/>
+        </w:rPr>
+      </w:pPr>
+      <w:r>
+        <w:rPr>
+          <w:rFonts w:ascii="Times New Roman" w:hAnsi="Times New Roman" w:cs="Times New Roman"/>
+          <w:sz w:val="28"/>
+          <w:szCs w:val="28"/>
+          <w:u w:val="single"/>
+        </w:rPr>
+        <w:t>Soal 6.2</w:t>
+      </w:r>
+    </w:p>
+    <w:p>
+      <w:pPr>
+        <w:jc w:val="both"/>
+        <w:rPr>
+          <w:rFonts w:ascii="Times New Roman" w:hAnsi="Times New Roman" w:cs="Times New Roman"/>
+          <w:sz w:val="28"/>
+          <w:szCs w:val="28"/>
+          <w:u w:val="single"/>
+        </w:rPr>
+      </w:pPr>
+      <w:r>
+        <w:rPr>
+          <w:rFonts w:ascii="Times New Roman" w:hAnsi="Times New Roman" w:cs="Times New Roman"/>
+          <w:sz w:val="28"/>
+          <w:szCs w:val="28"/>
+        </w:rPr>
+        <w:drawing>
+          <wp:inline distT="0" distB="0" distL="0" distR="0" wp14:anchorId="72830C5A" wp14:editId="5D7BD949">
+            <wp:extent cx="4488873" cy="2400100"/>
+            <wp:effectExtent l="0" t="0" r="6985" b="635"/>
+            <wp:docPr id="42204081" name="Picture 1"/>
+            <wp:cNvGraphicFramePr>
+              <a:graphicFrameLocks xmlns:a="http://schemas.openxmlformats.org/drawingml/2006/main" noChangeAspect="1"/>
+            </wp:cNvGraphicFramePr>
+            <a:graphic xmlns:a="http://schemas.openxmlformats.org/drawingml/2006/main">
+              <a:graphicData uri="http://schemas.openxmlformats.org/drawingml/2006/picture">
+                <pic:pic xmlns:pic="http://schemas.openxmlformats.org/drawingml/2006/picture">
+                  <pic:nvPicPr>
+                    <pic:cNvPr id="42204081" name=""/>
+                    <pic:cNvPicPr/>
+                  </pic:nvPicPr>
+                  <pic:blipFill>
+                    <a:blip r:embed="rId24"/>
+                    <a:stretch>
+                      <a:fillRect/>
+                    </a:stretch>
+                  </pic:blipFill>
+                  <pic:spPr>
+                    <a:xfrm>
+                      <a:off x="0" y="0"/>
+                      <a:ext cx="4500632" cy="2406387"/>
+                    </a:xfrm>
+                    <a:prstGeom prst="rect">
+                      <a:avLst/>
+                    </a:prstGeom>
+                  </pic:spPr>
+                </pic:pic>
+              </a:graphicData>
+            </a:graphic>
+          </wp:inline>
+        </w:drawing>
+      </w:r>
+    </w:p>
+    <w:p>
+      <w:pPr>
+        <w:jc w:val="both"/>
+        <w:rPr>
+          <w:rFonts w:ascii="Times New Roman" w:hAnsi="Times New Roman" w:cs="Times New Roman"/>
+          <w:sz w:val="28"/>
+          <w:szCs w:val="28"/>
+          <w:u w:val="single"/>
+        </w:rPr>
+      </w:pPr>
+      <w:r>
+        <w:rPr>
+          <w:rFonts w:ascii="Times New Roman" w:hAnsi="Times New Roman" w:cs="Times New Roman"/>
+          <w:sz w:val="28"/>
+          <w:szCs w:val="28"/>
+          <w:u w:val="single"/>
+        </w:rPr>
+        <w:t>Output:</w:t>
+      </w:r>
+    </w:p>
+    <w:p>
+      <w:pPr>
+        <w:jc w:val="both"/>
+        <w:rPr>
+          <w:rFonts w:ascii="Times New Roman" w:hAnsi="Times New Roman" w:cs="Times New Roman"/>
+          <w:sz w:val="28"/>
+          <w:szCs w:val="28"/>
+        </w:rPr>
+      </w:pPr>
+      <w:r>
+        <w:rPr>
+          <w:rFonts w:ascii="Times New Roman" w:hAnsi="Times New Roman" w:cs="Times New Roman"/>
+          <w:sz w:val="28"/>
+          <w:szCs w:val="28"/>
+        </w:rPr>
+        <w:drawing>
+          <wp:inline distT="0" distB="0" distL="0" distR="0" wp14:anchorId="6C6A8BE6" wp14:editId="4E85D56A">
+            <wp:extent cx="1781424" cy="495369"/>
+            <wp:effectExtent l="0" t="0" r="9525" b="0"/>
+            <wp:docPr id="2058384737" name="Picture 1"/>
+            <wp:cNvGraphicFramePr>
+              <a:graphicFrameLocks xmlns:a="http://schemas.openxmlformats.org/drawingml/2006/main" noChangeAspect="1"/>
+            </wp:cNvGraphicFramePr>
+            <a:graphic xmlns:a="http://schemas.openxmlformats.org/drawingml/2006/main">
+              <a:graphicData uri="http://schemas.openxmlformats.org/drawingml/2006/picture">
+                <pic:pic xmlns:pic="http://schemas.openxmlformats.org/drawingml/2006/picture">
+                  <pic:nvPicPr>
+                    <pic:cNvPr id="2058384737" name=""/>
+                    <pic:cNvPicPr/>
+                  </pic:nvPicPr>
+                  <pic:blipFill>
+                    <a:blip r:embed="rId25"/>
+                    <a:stretch>
+                      <a:fillRect/>
+                    </a:stretch>
+                  </pic:blipFill>
+                  <pic:spPr>
+                    <a:xfrm>
+                      <a:off x="0" y="0"/>
+                      <a:ext cx="1781424" cy="495369"/>
+                    </a:xfrm>
+                    <a:prstGeom prst="rect">
+                      <a:avLst/>
+                    </a:prstGeom>
+                  </pic:spPr>
+                </pic:pic>
+              </a:graphicData>
+            </a:graphic>
+          </wp:inline>
+        </w:drawing>
+      </w:r>
+    </w:p>
+    <w:p>
+      <w:pPr>
+        <w:jc w:val="both"/>
+        <w:rPr>
+          <w:rFonts w:ascii="Times New Roman" w:hAnsi="Times New Roman" w:cs="Times New Roman"/>
+          <w:sz w:val="28"/>
+          <w:szCs w:val="28"/>
+        </w:rPr>
+      </w:pPr>
+    </w:p>
+    <w:p>
+      <w:pPr>
+        <w:jc w:val="both"/>
+        <w:rPr>
+          <w:rFonts w:ascii="Times New Roman" w:hAnsi="Times New Roman" w:cs="Times New Roman"/>
+          <w:sz w:val="28"/>
+          <w:szCs w:val="28"/>
+          <w:u w:val="single"/>
+        </w:rPr>
+      </w:pPr>
+      <w:r>
+        <w:rPr>
+          <w:rFonts w:ascii="Times New Roman" w:hAnsi="Times New Roman" w:cs="Times New Roman"/>
+          <w:sz w:val="28"/>
+          <w:szCs w:val="28"/>
+          <w:u w:val="single"/>
+        </w:rPr>
+        <w:t>Soal 6.3</w:t>
+      </w:r>
+    </w:p>
+    <w:p>
+      <w:pPr>
+        <w:jc w:val="both"/>
+        <w:rPr>
+          <w:rFonts w:ascii="Times New Roman" w:hAnsi="Times New Roman" w:cs="Times New Roman"/>
+          <w:sz w:val="28"/>
+          <w:szCs w:val="28"/>
+          <w:u w:val="single"/>
+        </w:rPr>
+      </w:pPr>
+      <w:r>
+        <w:rPr>
+          <w:rFonts w:ascii="Times New Roman" w:hAnsi="Times New Roman" w:cs="Times New Roman"/>
+          <w:sz w:val="28"/>
+          <w:szCs w:val="28"/>
+        </w:rPr>
+        <w:drawing>
+          <wp:inline distT="0" distB="0" distL="0" distR="0" wp14:anchorId="195D35F2" wp14:editId="08A07392">
+            <wp:extent cx="4488815" cy="2848819"/>
+            <wp:effectExtent l="0" t="0" r="6985" b="8890"/>
+            <wp:docPr id="2089307943" name="Picture 1"/>
+            <wp:cNvGraphicFramePr>
+              <a:graphicFrameLocks xmlns:a="http://schemas.openxmlformats.org/drawingml/2006/main" noChangeAspect="1"/>
+            </wp:cNvGraphicFramePr>
+            <a:graphic xmlns:a="http://schemas.openxmlformats.org/drawingml/2006/main">
+              <a:graphicData uri="http://schemas.openxmlformats.org/drawingml/2006/picture">
+                <pic:pic xmlns:pic="http://schemas.openxmlformats.org/drawingml/2006/picture">
+                  <pic:nvPicPr>
+                    <pic:cNvPr id="2089307943" name=""/>
+                    <pic:cNvPicPr/>
+                  </pic:nvPicPr>
+                  <pic:blipFill>
+                    <a:blip r:embed="rId26"/>
+                    <a:stretch>
+                      <a:fillRect/>
+                    </a:stretch>
+                  </pic:blipFill>
+                  <pic:spPr>
+                    <a:xfrm>
+                      <a:off x="0" y="0"/>
+                      <a:ext cx="4493508" cy="2851797"/>
+                    </a:xfrm>
+                    <a:prstGeom prst="rect">
+                      <a:avLst/>
+                    </a:prstGeom>
+                  </pic:spPr>
+                </pic:pic>
+              </a:graphicData>
+            </a:graphic>
+          </wp:inline>
+        </w:drawing>
+      </w:r>
+    </w:p>
+    <w:p>
+      <w:pPr>
+        <w:jc w:val="both"/>
+        <w:rPr>
+          <w:rFonts w:ascii="Times New Roman" w:hAnsi="Times New Roman" w:cs="Times New Roman"/>
+          <w:sz w:val="28"/>
+          <w:szCs w:val="28"/>
+          <w:u w:val="single"/>
+        </w:rPr>
+      </w:pPr>
+      <w:r>
+        <w:rPr>
+          <w:rFonts w:ascii="Times New Roman" w:hAnsi="Times New Roman" w:cs="Times New Roman"/>
+          <w:sz w:val="28"/>
+          <w:szCs w:val="28"/>
+          <w:u w:val="single"/>
+        </w:rPr>
+        <w:t>Output:</w:t>
+      </w:r>
+    </w:p>
+    <w:p>
+      <w:pPr>
+        <w:jc w:val="both"/>
+        <w:rPr>
+          <w:rFonts w:ascii="Times New Roman" w:hAnsi="Times New Roman" w:cs="Times New Roman"/>
+          <w:sz w:val="28"/>
+          <w:szCs w:val="28"/>
+        </w:rPr>
+      </w:pPr>
+      <w:r>
+        <w:rPr>
+          <w:rFonts w:ascii="Times New Roman" w:hAnsi="Times New Roman" w:cs="Times New Roman"/>
+          <w:sz w:val="28"/>
+          <w:szCs w:val="28"/>
+        </w:rPr>
+        <w:drawing>
+          <wp:inline distT="0" distB="0" distL="0" distR="0" wp14:anchorId="432E2D2E" wp14:editId="5D882842">
+            <wp:extent cx="2076740" cy="457264"/>
+            <wp:effectExtent l="0" t="0" r="0" b="0"/>
+            <wp:docPr id="1222398639" name="Picture 1"/>
+            <wp:cNvGraphicFramePr>
+              <a:graphicFrameLocks xmlns:a="http://schemas.openxmlformats.org/drawingml/2006/main" noChangeAspect="1"/>
+            </wp:cNvGraphicFramePr>
+            <a:graphic xmlns:a="http://schemas.openxmlformats.org/drawingml/2006/main">
+              <a:graphicData uri="http://schemas.openxmlformats.org/drawingml/2006/picture">
+                <pic:pic xmlns:pic="http://schemas.openxmlformats.org/drawingml/2006/picture">
+                  <pic:nvPicPr>
+                    <pic:cNvPr id="1222398639" name=""/>
+                    <pic:cNvPicPr/>
+                  </pic:nvPicPr>
+                  <pic:blipFill>
+                    <a:blip r:embed="rId27"/>
+                    <a:stretch>
+                      <a:fillRect/>
+                    </a:stretch>
+                  </pic:blipFill>
+                  <pic:spPr>
+                    <a:xfrm>
+                      <a:off x="0" y="0"/>
+                      <a:ext cx="2076740" cy="457264"/>
+                    </a:xfrm>
+                    <a:prstGeom prst="rect">
+                      <a:avLst/>
+                    </a:prstGeom>
+                  </pic:spPr>
+                </pic:pic>
+              </a:graphicData>
+            </a:graphic>
+          </wp:inline>
+        </w:drawing>
+      </w:r>
+    </w:p>
+    <w:p>
+      <w:pPr>
+        <w:jc w:val="both"/>
+        <w:rPr>
+          <w:rFonts w:ascii="Times New Roman" w:hAnsi="Times New Roman" w:cs="Times New Roman"/>
+          <w:sz w:val="28"/>
+          <w:szCs w:val="28"/>
+        </w:rPr>
+      </w:pPr>
+    </w:p>
+    <w:p>
+      <w:pPr>
+        <w:jc w:val="both"/>
+        <w:rPr>
+          <w:rFonts w:ascii="Times New Roman" w:hAnsi="Times New Roman" w:cs="Times New Roman"/>
+          <w:sz w:val="28"/>
+          <w:szCs w:val="28"/>
+          <w:u w:val="single"/>
+        </w:rPr>
+      </w:pPr>
+      <w:r>
+        <w:rPr>
+          <w:rFonts w:ascii="Times New Roman" w:hAnsi="Times New Roman" w:cs="Times New Roman"/>
+          <w:sz w:val="28"/>
+          <w:szCs w:val="28"/>
+          <w:u w:val="single"/>
+        </w:rPr>
+        <w:lastRenderedPageBreak/>
+        <w:t>Soal 6.4</w:t>
+      </w:r>
+    </w:p>
+    <w:p>
+      <w:pPr>
+        <w:jc w:val="both"/>
+        <w:rPr>
+          <w:rFonts w:ascii="Times New Roman" w:hAnsi="Times New Roman" w:cs="Times New Roman"/>
+          <w:sz w:val="28"/>
+          <w:szCs w:val="28"/>
+          <w:u w:val="single"/>
+        </w:rPr>
+      </w:pPr>
+      <w:r>
+        <w:rPr>
+          <w:rFonts w:ascii="Times New Roman" w:hAnsi="Times New Roman" w:cs="Times New Roman"/>
+          <w:sz w:val="28"/>
+          <w:szCs w:val="28"/>
+        </w:rPr>
+        <w:drawing>
+          <wp:inline distT="0" distB="0" distL="0" distR="0" wp14:anchorId="45B2C36D" wp14:editId="414D6EDF">
+            <wp:extent cx="4904509" cy="2217516"/>
+            <wp:effectExtent l="0" t="0" r="0" b="0"/>
+            <wp:docPr id="678702908" name="Picture 1"/>
+            <wp:cNvGraphicFramePr>
+              <a:graphicFrameLocks xmlns:a="http://schemas.openxmlformats.org/drawingml/2006/main" noChangeAspect="1"/>
+            </wp:cNvGraphicFramePr>
+            <a:graphic xmlns:a="http://schemas.openxmlformats.org/drawingml/2006/main">
+              <a:graphicData uri="http://schemas.openxmlformats.org/drawingml/2006/picture">
+                <pic:pic xmlns:pic="http://schemas.openxmlformats.org/drawingml/2006/picture">
+                  <pic:nvPicPr>
+                    <pic:cNvPr id="678702908" name=""/>
+                    <pic:cNvPicPr/>
+                  </pic:nvPicPr>
+                  <pic:blipFill>
+                    <a:blip r:embed="rId28"/>
+                    <a:stretch>
+                      <a:fillRect/>
+                    </a:stretch>
+                  </pic:blipFill>
+                  <pic:spPr>
+                    <a:xfrm>
+                      <a:off x="0" y="0"/>
+                      <a:ext cx="4918530" cy="2223856"/>
+                    </a:xfrm>
+                    <a:prstGeom prst="rect">
+                      <a:avLst/>
+                    </a:prstGeom>
+                  </pic:spPr>
+                </pic:pic>
+              </a:graphicData>
+            </a:graphic>
+          </wp:inline>
+        </w:drawing>
+      </w:r>
+    </w:p>
+    <w:p>
+      <w:pPr>
+        <w:jc w:val="both"/>
+        <w:rPr>
+          <w:rFonts w:ascii="Times New Roman" w:hAnsi="Times New Roman" w:cs="Times New Roman"/>
+          <w:sz w:val="28"/>
+          <w:szCs w:val="28"/>
+          <w:u w:val="single"/>
+        </w:rPr>
+      </w:pPr>
+      <w:r>
+        <w:rPr>
+          <w:rFonts w:ascii="Times New Roman" w:hAnsi="Times New Roman" w:cs="Times New Roman"/>
+          <w:sz w:val="28"/>
+          <w:szCs w:val="28"/>
+          <w:u w:val="single"/>
+        </w:rPr>
+        <w:t>Output:</w:t>
+      </w:r>
+    </w:p>
+    <w:p>
+      <w:pPr>
+        <w:jc w:val="both"/>
+        <w:rPr>
+          <w:rFonts w:ascii="Times New Roman" w:hAnsi="Times New Roman" w:cs="Times New Roman"/>
+          <w:sz w:val="28"/>
+          <w:szCs w:val="28"/>
+        </w:rPr>
+      </w:pPr>
+      <w:r>
+        <w:rPr>
+          <w:rFonts w:ascii="Times New Roman" w:hAnsi="Times New Roman" w:cs="Times New Roman"/>
+          <w:sz w:val="28"/>
+          <w:szCs w:val="28"/>
+        </w:rPr>
+        <w:drawing>
+          <wp:inline distT="0" distB="0" distL="0" distR="0" wp14:anchorId="362723DB" wp14:editId="16976AA5">
+            <wp:extent cx="3877216" cy="314369"/>
+            <wp:effectExtent l="0" t="0" r="0" b="9525"/>
+            <wp:docPr id="1788398163" name="Picture 1"/>
+            <wp:cNvGraphicFramePr>
+              <a:graphicFrameLocks xmlns:a="http://schemas.openxmlformats.org/drawingml/2006/main" noChangeAspect="1"/>
+            </wp:cNvGraphicFramePr>
+            <a:graphic xmlns:a="http://schemas.openxmlformats.org/drawingml/2006/main">
+              <a:graphicData uri="http://schemas.openxmlformats.org/drawingml/2006/picture">
+                <pic:pic xmlns:pic="http://schemas.openxmlformats.org/drawingml/2006/picture">
+                  <pic:nvPicPr>
+                    <pic:cNvPr id="1788398163" name=""/>
+                    <pic:cNvPicPr/>
+                  </pic:nvPicPr>
+                  <pic:blipFill>
+                    <a:blip r:embed="rId29"/>
+                    <a:stretch>
+                      <a:fillRect/>
+                    </a:stretch>
+                  </pic:blipFill>
+                  <pic:spPr>
+                    <a:xfrm>
+                      <a:off x="0" y="0"/>
+                      <a:ext cx="3877216" cy="314369"/>
+                    </a:xfrm>
+                    <a:prstGeom prst="rect">
+                      <a:avLst/>
+                    </a:prstGeom>
+                  </pic:spPr>
+                </pic:pic>
+              </a:graphicData>
+            </a:graphic>
+          </wp:inline>
+        </w:drawing>
+      </w:r>
+    </w:p>
+    <w:p>
+      <w:pPr>
+        <w:jc w:val="both"/>
+        <w:rPr>
+          <w:rFonts w:ascii="Times New Roman" w:hAnsi="Times New Roman" w:cs="Times New Roman"/>
+          <w:sz w:val="28"/>
+          <w:szCs w:val="28"/>
+        </w:rPr>
+      </w:pPr>
+    </w:p>
+    <w:p>
+      <w:pPr>
+        <w:jc w:val="both"/>
+        <w:rPr>
+          <w:rFonts w:ascii="Times New Roman" w:hAnsi="Times New Roman" w:cs="Times New Roman"/>
+          <w:sz w:val="28"/>
+          <w:szCs w:val="28"/>
+          <w:u w:val="single"/>
+        </w:rPr>
+      </w:pPr>
+      <w:r>
+        <w:rPr>
+          <w:rFonts w:ascii="Times New Roman" w:hAnsi="Times New Roman" w:cs="Times New Roman"/>
+          <w:sz w:val="28"/>
+          <w:szCs w:val="28"/>
+          <w:u w:val="single"/>
+        </w:rPr>
+        <w:t>Soal 6.5</w:t>
+      </w:r>
+    </w:p>
+    <w:p>
+      <w:pPr>
+        <w:jc w:val="both"/>
+        <w:rPr>
+          <w:rFonts w:ascii="Times New Roman" w:hAnsi="Times New Roman" w:cs="Times New Roman"/>
+          <w:sz w:val="28"/>
+          <w:szCs w:val="28"/>
+          <w:u w:val="single"/>
+        </w:rPr>
+      </w:pPr>
+      <w:r>
+        <w:rPr>
+          <w:rFonts w:ascii="Times New Roman" w:hAnsi="Times New Roman" w:cs="Times New Roman"/>
+          <w:sz w:val="28"/>
+          <w:szCs w:val="28"/>
+        </w:rPr>
+        <w:drawing>
+          <wp:inline distT="0" distB="0" distL="0" distR="0" wp14:anchorId="13C0DB47" wp14:editId="380F6FD3">
+            <wp:extent cx="4132613" cy="3548203"/>
+            <wp:effectExtent l="0" t="0" r="1270" b="0"/>
+            <wp:docPr id="1622479011" name="Picture 1"/>
+            <wp:cNvGraphicFramePr>
+              <a:graphicFrameLocks xmlns:a="http://schemas.openxmlformats.org/drawingml/2006/main" noChangeAspect="1"/>
+            </wp:cNvGraphicFramePr>
+            <a:graphic xmlns:a="http://schemas.openxmlformats.org/drawingml/2006/main">
+              <a:graphicData uri="http://schemas.openxmlformats.org/drawingml/2006/picture">
+                <pic:pic xmlns:pic="http://schemas.openxmlformats.org/drawingml/2006/picture">
+                  <pic:nvPicPr>
+                    <pic:cNvPr id="1622479011" name=""/>
+                    <pic:cNvPicPr/>
+                  </pic:nvPicPr>
+                  <pic:blipFill>
+                    <a:blip r:embed="rId30"/>
+                    <a:stretch>
+                      <a:fillRect/>
+                    </a:stretch>
+                  </pic:blipFill>
+                  <pic:spPr>
+                    <a:xfrm>
+                      <a:off x="0" y="0"/>
+                      <a:ext cx="4139797" cy="3554371"/>
+                    </a:xfrm>
+                    <a:prstGeom prst="rect">
+                      <a:avLst/>
+                    </a:prstGeom>
+                  </pic:spPr>
+                </pic:pic>
+              </a:graphicData>
+            </a:graphic>
+          </wp:inline>
+        </w:drawing>
+      </w:r>
+    </w:p>
+    <w:p>
+      <w:pPr>
+        <w:jc w:val="both"/>
+        <w:rPr>
+          <w:rFonts w:ascii="Times New Roman" w:hAnsi="Times New Roman" w:cs="Times New Roman"/>
+          <w:sz w:val="28"/>
+          <w:szCs w:val="28"/>
+          <w:u w:val="single"/>
+        </w:rPr>
+      </w:pPr>
+      <w:r>
+        <w:rPr>
+          <w:rFonts w:ascii="Times New Roman" w:hAnsi="Times New Roman" w:cs="Times New Roman"/>
+          <w:sz w:val="28"/>
+          <w:szCs w:val="28"/>
+          <w:u w:val="single"/>
+        </w:rPr>
+        <w:t>Output:</w:t>
+      </w:r>
+    </w:p>
+    <w:p>
+      <w:pPr>
+        <w:jc w:val="both"/>
+        <w:rPr>
+          <w:rFonts w:ascii="Times New Roman" w:hAnsi="Times New Roman" w:cs="Times New Roman"/>
+          <w:sz w:val="28"/>
+          <w:szCs w:val="28"/>
+          <w:u w:val="single"/>
+        </w:rPr>
+      </w:pPr>
+      <w:r>
+        <w:rPr>
+          <w:rFonts w:ascii="Times New Roman" w:hAnsi="Times New Roman" w:cs="Times New Roman"/>
+          <w:sz w:val="28"/>
+          <w:szCs w:val="28"/>
+        </w:rPr>
+        <w:drawing>
+          <wp:inline distT="0" distB="0" distL="0" distR="0" wp14:anchorId="017E64E7" wp14:editId="68F1967B">
+            <wp:extent cx="2600688" cy="342948"/>
+            <wp:effectExtent l="0" t="0" r="0" b="0"/>
+            <wp:docPr id="1568580374" name="Picture 1"/>
+            <wp:cNvGraphicFramePr>
+              <a:graphicFrameLocks xmlns:a="http://schemas.openxmlformats.org/drawingml/2006/main" noChangeAspect="1"/>
+            </wp:cNvGraphicFramePr>
+            <a:graphic xmlns:a="http://schemas.openxmlformats.org/drawingml/2006/main">
+              <a:graphicData uri="http://schemas.openxmlformats.org/drawingml/2006/picture">
+                <pic:pic xmlns:pic="http://schemas.openxmlformats.org/drawingml/2006/picture">
+                  <pic:nvPicPr>
+                    <pic:cNvPr id="1568580374" name=""/>
+                    <pic:cNvPicPr/>
+                  </pic:nvPicPr>
+                  <pic:blipFill>
+                    <a:blip r:embed="rId31"/>
+                    <a:stretch>
+                      <a:fillRect/>
+                    </a:stretch>
+                  </pic:blipFill>
+                  <pic:spPr>
+                    <a:xfrm>
+                      <a:off x="0" y="0"/>
+                      <a:ext cx="2600688" cy="342948"/>
+                    </a:xfrm>
+                    <a:prstGeom prst="rect">
+                      <a:avLst/>
+                    </a:prstGeom>
+                  </pic:spPr>
+                </pic:pic>
+              </a:graphicData>
+            </a:graphic>
+          </wp:inline>
+        </w:drawing>
+      </w:r>
+    </w:p>
+    <w:p>
+      <w:pPr>
+        <w:jc w:val="both"/>
+        <w:rPr>
+          <w:rFonts w:ascii="Times New Roman" w:hAnsi="Times New Roman" w:cs="Times New Roman"/>
+          <w:sz w:val="28"/>
+          <w:szCs w:val="28"/>
+          <w:u w:val="single"/>
+        </w:rPr>
+      </w:pPr>
+    </w:p>
+    <w:p>
+      <w:pPr>
+        <w:jc w:val="both"/>
+        <w:rPr>
+          <w:rFonts w:ascii="Times New Roman" w:hAnsi="Times New Roman" w:cs="Times New Roman"/>
+          <w:sz w:val="28"/>
+          <w:szCs w:val="28"/>
+          <w:u w:val="single"/>
+        </w:rPr>
+      </w:pPr>
+      <w:r>
+        <w:rPr>
+          <w:rFonts w:ascii="Times New Roman" w:hAnsi="Times New Roman" w:cs="Times New Roman"/>
+          <w:sz w:val="28"/>
+          <w:szCs w:val="28"/>
+          <w:u w:val="single"/>
+        </w:rPr>
+        <w:lastRenderedPageBreak/>
+        <w:t>Soal 6.6</w:t>
+      </w:r>
+    </w:p>
+    <w:p>
+      <w:pPr>
+        <w:jc w:val="both"/>
+        <w:rPr>
+          <w:rFonts w:ascii="Times New Roman" w:hAnsi="Times New Roman" w:cs="Times New Roman"/>
+          <w:sz w:val="28"/>
+          <w:szCs w:val="28"/>
+        </w:rPr>
+      </w:pPr>
+      <w:r>
+        <w:rPr>
+          <w:rFonts w:ascii="Times New Roman" w:hAnsi="Times New Roman" w:cs="Times New Roman"/>
+          <w:sz w:val="28"/>
+          <w:szCs w:val="28"/>
+        </w:rPr>
+        <w:drawing>
+          <wp:inline distT="0" distB="0" distL="0" distR="0" wp14:anchorId="40A249A1" wp14:editId="1292D719">
+            <wp:extent cx="4562251" cy="3099460"/>
+            <wp:effectExtent l="0" t="0" r="0" b="5715"/>
+            <wp:docPr id="1407287071" name="Picture 1"/>
+            <wp:cNvGraphicFramePr>
+              <a:graphicFrameLocks xmlns:a="http://schemas.openxmlformats.org/drawingml/2006/main" noChangeAspect="1"/>
+            </wp:cNvGraphicFramePr>
+            <a:graphic xmlns:a="http://schemas.openxmlformats.org/drawingml/2006/main">
+              <a:graphicData uri="http://schemas.openxmlformats.org/drawingml/2006/picture">
+                <pic:pic xmlns:pic="http://schemas.openxmlformats.org/drawingml/2006/picture">
+                  <pic:nvPicPr>
+                    <pic:cNvPr id="1407287071" name=""/>
+                    <pic:cNvPicPr/>
+                  </pic:nvPicPr>
+                  <pic:blipFill>
+                    <a:blip r:embed="rId32"/>
+                    <a:stretch>
+                      <a:fillRect/>
+                    </a:stretch>
+                  </pic:blipFill>
+                  <pic:spPr>
+                    <a:xfrm>
+                      <a:off x="0" y="0"/>
+                      <a:ext cx="4574443" cy="3107743"/>
+                    </a:xfrm>
+                    <a:prstGeom prst="rect">
+                      <a:avLst/>
+                    </a:prstGeom>
+                  </pic:spPr>
+                </pic:pic>
+              </a:graphicData>
+            </a:graphic>
+          </wp:inline>
+        </w:drawing>
+      </w:r>
+    </w:p>
+    <w:p>
+      <w:pPr>
+        <w:jc w:val="both"/>
+        <w:rPr>
+          <w:rFonts w:ascii="Times New Roman" w:hAnsi="Times New Roman" w:cs="Times New Roman"/>
+          <w:sz w:val="28"/>
+          <w:szCs w:val="28"/>
+          <w:u w:val="single"/>
+        </w:rPr>
+      </w:pPr>
+      <w:r>
+        <w:rPr>
+          <w:rFonts w:ascii="Times New Roman" w:hAnsi="Times New Roman" w:cs="Times New Roman"/>
+          <w:sz w:val="28"/>
+          <w:szCs w:val="28"/>
+          <w:u w:val="single"/>
+        </w:rPr>
+        <w:t>Output:</w:t>
+      </w:r>
+    </w:p>
+    <w:p>
+      <w:pPr>
+        <w:jc w:val="both"/>
+        <w:rPr>
+          <w:rFonts w:ascii="Times New Roman" w:hAnsi="Times New Roman" w:cs="Times New Roman"/>
+          <w:sz w:val="28"/>
+          <w:szCs w:val="28"/>
+          <w:u w:val="single"/>
+        </w:rPr>
+      </w:pPr>
+      <w:r>
+        <w:rPr>
+          <w:rFonts w:ascii="Times New Roman" w:hAnsi="Times New Roman" w:cs="Times New Roman"/>
+          <w:sz w:val="28"/>
+          <w:szCs w:val="28"/>
+        </w:rPr>
+        <w:drawing>
+          <wp:inline distT="0" distB="0" distL="0" distR="0" wp14:anchorId="6B49EF7F" wp14:editId="0E75D6B2">
+            <wp:extent cx="2448267" cy="466790"/>
+            <wp:effectExtent l="0" t="0" r="9525" b="9525"/>
+            <wp:docPr id="286984871" name="Picture 1"/>
+            <wp:cNvGraphicFramePr>
+              <a:graphicFrameLocks xmlns:a="http://schemas.openxmlformats.org/drawingml/2006/main" noChangeAspect="1"/>
+            </wp:cNvGraphicFramePr>
+            <a:graphic xmlns:a="http://schemas.openxmlformats.org/drawingml/2006/main">
+              <a:graphicData uri="http://schemas.openxmlformats.org/drawingml/2006/picture">
+                <pic:pic xmlns:pic="http://schemas.openxmlformats.org/drawingml/2006/picture">
+                  <pic:nvPicPr>
+                    <pic:cNvPr id="286984871" name=""/>
+                    <pic:cNvPicPr/>
+                  </pic:nvPicPr>
+                  <pic:blipFill>
+                    <a:blip r:embed="rId33"/>
+                    <a:stretch>
+                      <a:fillRect/>
+                    </a:stretch>
+                  </pic:blipFill>
+                  <pic:spPr>
+                    <a:xfrm>
+                      <a:off x="0" y="0"/>
+                      <a:ext cx="2448267" cy="466790"/>
+                    </a:xfrm>
+                    <a:prstGeom prst="rect">
+                      <a:avLst/>
+                    </a:prstGeom>
+                  </pic:spPr>
+                </pic:pic>
+              </a:graphicData>
+            </a:graphic>
+          </wp:inline>
+        </w:drawing>
+      </w:r>
+    </w:p>
+    <w:p>
+      <w:pPr>
+        <w:jc w:val="both"/>
+        <w:rPr>
+          <w:rFonts w:ascii="Times New Roman" w:hAnsi="Times New Roman" w:cs="Times New Roman"/>
+          <w:sz w:val="28"/>
+          <w:szCs w:val="28"/>
+          <w:u w:val="single"/>
+        </w:rPr>
+      </w:pPr>
+    </w:p>
+    <w:p>
+      <w:pPr>
+        <w:jc w:val="both"/>
+        <w:rPr>
+          <w:rFonts w:ascii="Times New Roman" w:hAnsi="Times New Roman" w:cs="Times New Roman"/>
+          <w:sz w:val="28"/>
+          <w:szCs w:val="28"/>
+          <w:u w:val="single"/>
+        </w:rPr>
+      </w:pPr>
+      <w:r>
+        <w:rPr>
+          <w:rFonts w:ascii="Times New Roman" w:hAnsi="Times New Roman" w:cs="Times New Roman"/>
+          <w:sz w:val="28"/>
+          <w:szCs w:val="28"/>
+          <w:u w:val="single"/>
+        </w:rPr>
+        <w:t>Soal 6.7</w:t>
+      </w:r>
+    </w:p>
+    <w:p>
+      <w:pPr>
+        <w:jc w:val="both"/>
+        <w:rPr>
+          <w:rFonts w:ascii="Times New Roman" w:hAnsi="Times New Roman" w:cs="Times New Roman"/>
+          <w:sz w:val="28"/>
+          <w:szCs w:val="28"/>
+        </w:rPr>
+      </w:pPr>
+      <w:r>
+        <w:rPr>
+          <w:rFonts w:ascii="Times New Roman" w:hAnsi="Times New Roman" w:cs="Times New Roman"/>
+          <w:sz w:val="28"/>
+          <w:szCs w:val="28"/>
+        </w:rPr>
+        <w:drawing>
+          <wp:inline distT="0" distB="0" distL="0" distR="0" wp14:anchorId="0E299E72" wp14:editId="20D8B314">
+            <wp:extent cx="4714504" cy="3372651"/>
+            <wp:effectExtent l="0" t="0" r="0" b="0"/>
+            <wp:docPr id="727245808" name="Picture 1"/>
+            <wp:cNvGraphicFramePr>
+              <a:graphicFrameLocks xmlns:a="http://schemas.openxmlformats.org/drawingml/2006/main" noChangeAspect="1"/>
+            </wp:cNvGraphicFramePr>
+            <a:graphic xmlns:a="http://schemas.openxmlformats.org/drawingml/2006/main">
+              <a:graphicData uri="http://schemas.openxmlformats.org/drawingml/2006/picture">
+                <pic:pic xmlns:pic="http://schemas.openxmlformats.org/drawingml/2006/picture">
+                  <pic:nvPicPr>
+                    <pic:cNvPr id="727245808" name=""/>
+                    <pic:cNvPicPr/>
+                  </pic:nvPicPr>
+                  <pic:blipFill>
+                    <a:blip r:embed="rId34"/>
+                    <a:stretch>
+                      <a:fillRect/>
+                    </a:stretch>
+                  </pic:blipFill>
+                  <pic:spPr>
+                    <a:xfrm>
+                      <a:off x="0" y="0"/>
+                      <a:ext cx="4723649" cy="3379193"/>
+                    </a:xfrm>
+                    <a:prstGeom prst="rect">
+                      <a:avLst/>
+                    </a:prstGeom>
+                  </pic:spPr>
+                </pic:pic>
+              </a:graphicData>
+            </a:graphic>
+          </wp:inline>
+        </w:drawing>
+      </w:r>
+    </w:p>
+    <w:p>
+      <w:pPr>
+        <w:jc w:val="both"/>
+        <w:rPr>
+          <w:rFonts w:ascii="Times New Roman" w:hAnsi="Times New Roman" w:cs="Times New Roman"/>
+          <w:sz w:val="28"/>
+          <w:szCs w:val="28"/>
+          <w:u w:val="single"/>
+        </w:rPr>
+      </w:pPr>
+    </w:p>
+    <w:p>
+      <w:pPr>
+        <w:jc w:val="both"/>
+        <w:rPr>
+          <w:rFonts w:ascii="Times New Roman" w:hAnsi="Times New Roman" w:cs="Times New Roman"/>
+          <w:sz w:val="28"/>
+          <w:szCs w:val="28"/>
+          <w:u w:val="single"/>
+        </w:rPr>
+      </w:pPr>
+      <w:r>
+        <w:rPr>
+          <w:rFonts w:ascii="Times New Roman" w:hAnsi="Times New Roman" w:cs="Times New Roman"/>
+          <w:sz w:val="28"/>
+          <w:szCs w:val="28"/>
+          <w:u w:val="single"/>
+        </w:rPr>
+        <w:lastRenderedPageBreak/>
+        <w:t>Output:</w:t>
+      </w:r>
+    </w:p>
+    <w:p>
+      <w:pPr>
+        <w:jc w:val="both"/>
+        <w:rPr>
+          <w:rFonts w:ascii="Times New Roman" w:hAnsi="Times New Roman" w:cs="Times New Roman"/>
+          <w:sz w:val="28"/>
+          <w:szCs w:val="28"/>
+        </w:rPr>
+      </w:pPr>
+      <w:r>
+        <w:rPr>
+          <w:rFonts w:ascii="Times New Roman" w:hAnsi="Times New Roman" w:cs="Times New Roman"/>
+          <w:sz w:val="28"/>
+          <w:szCs w:val="28"/>
+        </w:rPr>
+        <w:drawing>
+          <wp:inline distT="0" distB="0" distL="0" distR="0" wp14:anchorId="05DB589F" wp14:editId="4AE3726D">
+            <wp:extent cx="2915057" cy="600159"/>
+            <wp:effectExtent l="0" t="0" r="0" b="9525"/>
+            <wp:docPr id="463860569" name="Picture 1"/>
+            <wp:cNvGraphicFramePr>
+              <a:graphicFrameLocks xmlns:a="http://schemas.openxmlformats.org/drawingml/2006/main" noChangeAspect="1"/>
+            </wp:cNvGraphicFramePr>
+            <a:graphic xmlns:a="http://schemas.openxmlformats.org/drawingml/2006/main">
+              <a:graphicData uri="http://schemas.openxmlformats.org/drawingml/2006/picture">
+                <pic:pic xmlns:pic="http://schemas.openxmlformats.org/drawingml/2006/picture">
+                  <pic:nvPicPr>
+                    <pic:cNvPr id="463860569" name=""/>
+                    <pic:cNvPicPr/>
+                  </pic:nvPicPr>
+                  <pic:blipFill>
+                    <a:blip r:embed="rId35"/>
+                    <a:stretch>
+                      <a:fillRect/>
+                    </a:stretch>
+                  </pic:blipFill>
+                  <pic:spPr>
+                    <a:xfrm>
+                      <a:off x="0" y="0"/>
+                      <a:ext cx="2915057" cy="600159"/>
+                    </a:xfrm>
+                    <a:prstGeom prst="rect">
+                      <a:avLst/>
+                    </a:prstGeom>
+                  </pic:spPr>
+                </pic:pic>
+              </a:graphicData>
+            </a:graphic>
+          </wp:inline>
+        </w:drawing>
+      </w:r>
+    </w:p>
+    <w:p>
+      <w:pPr>
+        <w:jc w:val="both"/>
+        <w:rPr>
+          <w:rFonts w:ascii="Times New Roman" w:hAnsi="Times New Roman" w:cs="Times New Roman"/>
+          <w:sz w:val="28"/>
+          <w:szCs w:val="28"/>
+        </w:rPr>
+      </w:pPr>
+    </w:p>
+    <w:p>
+      <w:pPr>
+        <w:jc w:val="both"/>
+        <w:rPr>
+          <w:rFonts w:ascii="Times New Roman" w:hAnsi="Times New Roman" w:cs="Times New Roman"/>
+          <w:sz w:val="28"/>
+          <w:szCs w:val="28"/>
+          <w:u w:val="single"/>
+        </w:rPr>
+      </w:pPr>
+      <w:r>
+        <w:rPr>
+          <w:rFonts w:ascii="Times New Roman" w:hAnsi="Times New Roman" w:cs="Times New Roman"/>
+          <w:sz w:val="28"/>
+          <w:szCs w:val="28"/>
+          <w:u w:val="single"/>
+        </w:rPr>
+        <w:t>Soal 6.8</w:t>
+      </w:r>
+    </w:p>
+    <w:p>
+      <w:pPr>
+        <w:jc w:val="both"/>
+        <w:rPr>
+          <w:rFonts w:ascii="Times New Roman" w:hAnsi="Times New Roman" w:cs="Times New Roman"/>
+          <w:sz w:val="28"/>
+          <w:szCs w:val="28"/>
+        </w:rPr>
+      </w:pPr>
+      <w:r>
+        <w:rPr>
+          <w:rFonts w:ascii="Times New Roman" w:hAnsi="Times New Roman" w:cs="Times New Roman"/>
+          <w:sz w:val="28"/>
+          <w:szCs w:val="28"/>
+        </w:rPr>
+        <w:drawing>
+          <wp:inline distT="0" distB="0" distL="0" distR="0" wp14:anchorId="059AACD4" wp14:editId="41340E1E">
+            <wp:extent cx="3360717" cy="2501199"/>
+            <wp:effectExtent l="0" t="0" r="0" b="0"/>
+            <wp:docPr id="40206717" name="Picture 1"/>
+            <wp:cNvGraphicFramePr>
+              <a:graphicFrameLocks xmlns:a="http://schemas.openxmlformats.org/drawingml/2006/main" noChangeAspect="1"/>
+            </wp:cNvGraphicFramePr>
+            <a:graphic xmlns:a="http://schemas.openxmlformats.org/drawingml/2006/main">
+              <a:graphicData uri="http://schemas.openxmlformats.org/drawingml/2006/picture">
+                <pic:pic xmlns:pic="http://schemas.openxmlformats.org/drawingml/2006/picture">
+                  <pic:nvPicPr>
+                    <pic:cNvPr id="40206717" name=""/>
+                    <pic:cNvPicPr/>
+                  </pic:nvPicPr>
+                  <pic:blipFill>
+                    <a:blip r:embed="rId36"/>
+                    <a:stretch>
+                      <a:fillRect/>
+                    </a:stretch>
+                  </pic:blipFill>
+                  <pic:spPr>
+                    <a:xfrm>
+                      <a:off x="0" y="0"/>
+                      <a:ext cx="3384090" cy="2518594"/>
+                    </a:xfrm>
+                    <a:prstGeom prst="rect">
+                      <a:avLst/>
+                    </a:prstGeom>
+                  </pic:spPr>
+                </pic:pic>
+              </a:graphicData>
+            </a:graphic>
+          </wp:inline>
+        </w:drawing>
+      </w:r>
+    </w:p>
+    <w:p>
+      <w:pPr>
+        <w:jc w:val="both"/>
+        <w:rPr>
+          <w:rFonts w:ascii="Times New Roman" w:hAnsi="Times New Roman" w:cs="Times New Roman"/>
+          <w:sz w:val="28"/>
+          <w:szCs w:val="28"/>
+          <w:u w:val="single"/>
+        </w:rPr>
+      </w:pPr>
+      <w:r>
+        <w:rPr>
+          <w:rFonts w:ascii="Times New Roman" w:hAnsi="Times New Roman" w:cs="Times New Roman"/>
+          <w:sz w:val="28"/>
+          <w:szCs w:val="28"/>
+          <w:u w:val="single"/>
+        </w:rPr>
+        <w:t>Output:</w:t>
+      </w:r>
+    </w:p>
+    <w:p>
+      <w:pPr>
+        <w:jc w:val="both"/>
+        <w:rPr>
+          <w:rFonts w:ascii="Times New Roman" w:hAnsi="Times New Roman" w:cs="Times New Roman"/>
+          <w:sz w:val="28"/>
+          <w:szCs w:val="28"/>
+        </w:rPr>
+      </w:pPr>
+      <w:r>
+        <w:rPr>
+          <w:rFonts w:ascii="Times New Roman" w:hAnsi="Times New Roman" w:cs="Times New Roman"/>
+          <w:sz w:val="28"/>
+          <w:szCs w:val="28"/>
+        </w:rPr>
+        <w:drawing>
+          <wp:inline distT="0" distB="0" distL="0" distR="0" wp14:anchorId="24E1CC44" wp14:editId="05660115">
+            <wp:extent cx="2029108" cy="905001"/>
+            <wp:effectExtent l="0" t="0" r="9525" b="9525"/>
+            <wp:docPr id="1004930855" name="Picture 1"/>
+            <wp:cNvGraphicFramePr>
+              <a:graphicFrameLocks xmlns:a="http://schemas.openxmlformats.org/drawingml/2006/main" noChangeAspect="1"/>
+            </wp:cNvGraphicFramePr>
+            <a:graphic xmlns:a="http://schemas.openxmlformats.org/drawingml/2006/main">
+              <a:graphicData uri="http://schemas.openxmlformats.org/drawingml/2006/picture">
+                <pic:pic xmlns:pic="http://schemas.openxmlformats.org/drawingml/2006/picture">
+                  <pic:nvPicPr>
+                    <pic:cNvPr id="1004930855" name=""/>
+                    <pic:cNvPicPr/>
+                  </pic:nvPicPr>
+                  <pic:blipFill>
+                    <a:blip r:embed="rId37"/>
+                    <a:stretch>
+                      <a:fillRect/>
+                    </a:stretch>
+                  </pic:blipFill>
+                  <pic:spPr>
+                    <a:xfrm>
+                      <a:off x="0" y="0"/>
+                      <a:ext cx="2029108" cy="905001"/>
+                    </a:xfrm>
+                    <a:prstGeom prst="rect">
+                      <a:avLst/>
+                    </a:prstGeom>
+                  </pic:spPr>
+                </pic:pic>
+              </a:graphicData>
+            </a:graphic>
+          </wp:inline>
+        </w:drawing>
+      </w:r>
+    </w:p>
+    <w:p>
+      <w:pPr>
+        <w:jc w:val="both"/>
+        <w:rPr>
+          <w:rFonts w:ascii="Times New Roman" w:hAnsi="Times New Roman" w:cs="Times New Roman"/>
+          <w:sz w:val="28"/>
+          <w:szCs w:val="28"/>
+          <w:u w:val="single"/>
+        </w:rPr>
+      </w:pPr>
+      <w:r>
+        <w:rPr>
+          <w:rFonts w:ascii="Times New Roman" w:hAnsi="Times New Roman" w:cs="Times New Roman"/>
+          <w:sz w:val="28"/>
+          <w:szCs w:val="28"/>
+          <w:u w:val="single"/>
+        </w:rPr>
+        <w:t>Soal 6.9</w:t>
+      </w:r>
+    </w:p>
+    <w:p>
+      <w:pPr>
+        <w:jc w:val="both"/>
+        <w:rPr>
+          <w:rFonts w:ascii="Times New Roman" w:hAnsi="Times New Roman" w:cs="Times New Roman"/>
+          <w:sz w:val="28"/>
+          <w:szCs w:val="28"/>
+          <w:u w:val="single"/>
+        </w:rPr>
+      </w:pPr>
+      <w:r>
+        <w:rPr>
+          <w:rFonts w:ascii="Times New Roman" w:hAnsi="Times New Roman" w:cs="Times New Roman"/>
+          <w:sz w:val="28"/>
+          <w:szCs w:val="28"/>
+        </w:rPr>
+        <w:drawing>
+          <wp:inline distT="0" distB="0" distL="0" distR="0" wp14:anchorId="12A439FF" wp14:editId="7BAD8695">
+            <wp:extent cx="2980706" cy="2615224"/>
+            <wp:effectExtent l="0" t="0" r="0" b="0"/>
+            <wp:docPr id="432515567" name="Picture 1"/>
+            <wp:cNvGraphicFramePr>
+              <a:graphicFrameLocks xmlns:a="http://schemas.openxmlformats.org/drawingml/2006/main" noChangeAspect="1"/>
+            </wp:cNvGraphicFramePr>
+            <a:graphic xmlns:a="http://schemas.openxmlformats.org/drawingml/2006/main">
+              <a:graphicData uri="http://schemas.openxmlformats.org/drawingml/2006/picture">
+                <pic:pic xmlns:pic="http://schemas.openxmlformats.org/drawingml/2006/picture">
+                  <pic:nvPicPr>
+                    <pic:cNvPr id="432515567" name=""/>
+                    <pic:cNvPicPr/>
+                  </pic:nvPicPr>
+                  <pic:blipFill>
+                    <a:blip r:embed="rId38"/>
+                    <a:stretch>
+                      <a:fillRect/>
+                    </a:stretch>
+                  </pic:blipFill>
+                  <pic:spPr>
+                    <a:xfrm>
+                      <a:off x="0" y="0"/>
+                      <a:ext cx="2985460" cy="2619395"/>
+                    </a:xfrm>
+                    <a:prstGeom prst="rect">
+                      <a:avLst/>
+                    </a:prstGeom>
+                  </pic:spPr>
+                </pic:pic>
+              </a:graphicData>
+            </a:graphic>
+          </wp:inline>
+        </w:drawing>
+      </w:r>
+    </w:p>
+    <w:p>
+      <w:pPr>
+        <w:jc w:val="both"/>
+        <w:rPr>
+          <w:rFonts w:ascii="Times New Roman" w:hAnsi="Times New Roman" w:cs="Times New Roman"/>
+          <w:sz w:val="28"/>
+          <w:szCs w:val="28"/>
+          <w:u w:val="single"/>
+        </w:rPr>
+      </w:pPr>
+      <w:r>
+        <w:rPr>
+          <w:rFonts w:ascii="Times New Roman" w:hAnsi="Times New Roman" w:cs="Times New Roman"/>
+          <w:sz w:val="28"/>
+          <w:szCs w:val="28"/>
+          <w:u w:val="single"/>
+        </w:rPr>
+        <w:lastRenderedPageBreak/>
+        <w:t>Output:</w:t>
+      </w:r>
+    </w:p>
+    <w:p>
+      <w:pPr>
+        <w:jc w:val="both"/>
+        <w:rPr>
+          <w:rFonts w:ascii="Times New Roman" w:hAnsi="Times New Roman" w:cs="Times New Roman"/>
+          <w:sz w:val="28"/>
+          <w:szCs w:val="28"/>
+          <w:u w:val="single"/>
+        </w:rPr>
+      </w:pPr>
+      <w:r>
+        <w:rPr>
+          <w:rFonts w:ascii="Times New Roman" w:hAnsi="Times New Roman" w:cs="Times New Roman"/>
+          <w:sz w:val="28"/>
+          <w:szCs w:val="28"/>
+        </w:rPr>
+        <w:drawing>
+          <wp:inline distT="0" distB="0" distL="0" distR="0" wp14:anchorId="343D9CCF" wp14:editId="3AB58F76">
+            <wp:extent cx="1467055" cy="295316"/>
+            <wp:effectExtent l="0" t="0" r="0" b="9525"/>
+            <wp:docPr id="1349358959" name="Picture 1"/>
+            <wp:cNvGraphicFramePr>
+              <a:graphicFrameLocks xmlns:a="http://schemas.openxmlformats.org/drawingml/2006/main" noChangeAspect="1"/>
+            </wp:cNvGraphicFramePr>
+            <a:graphic xmlns:a="http://schemas.openxmlformats.org/drawingml/2006/main">
+              <a:graphicData uri="http://schemas.openxmlformats.org/drawingml/2006/picture">
+                <pic:pic xmlns:pic="http://schemas.openxmlformats.org/drawingml/2006/picture">
+                  <pic:nvPicPr>
+                    <pic:cNvPr id="1349358959" name=""/>
+                    <pic:cNvPicPr/>
+                  </pic:nvPicPr>
+                  <pic:blipFill>
+                    <a:blip r:embed="rId39"/>
+                    <a:stretch>
+                      <a:fillRect/>
+                    </a:stretch>
+                  </pic:blipFill>
+                  <pic:spPr>
+                    <a:xfrm>
+                      <a:off x="0" y="0"/>
+                      <a:ext cx="1467055" cy="295316"/>
+                    </a:xfrm>
+                    <a:prstGeom prst="rect">
+                      <a:avLst/>
+                    </a:prstGeom>
+                  </pic:spPr>
+                </pic:pic>
+              </a:graphicData>
+            </a:graphic>
+          </wp:inline>
+        </w:drawing>
+      </w:r>
+    </w:p>
+    <w:p>
+      <w:pPr>
+        <w:jc w:val="both"/>
+        <w:rPr>
+          <w:rFonts w:ascii="Times New Roman" w:hAnsi="Times New Roman" w:cs="Times New Roman"/>
+          <w:sz w:val="28"/>
+          <w:szCs w:val="28"/>
+          <w:u w:val="single"/>
+        </w:rPr>
+      </w:pPr>
+    </w:p>
+    <w:p>
+      <w:pPr>
+        <w:jc w:val="both"/>
+        <w:rPr>
+          <w:rFonts w:ascii="Times New Roman" w:hAnsi="Times New Roman" w:cs="Times New Roman"/>
+          <w:sz w:val="28"/>
+          <w:szCs w:val="28"/>
+          <w:u w:val="single"/>
+        </w:rPr>
+      </w:pPr>
+      <w:r>
+        <w:rPr>
+          <w:rFonts w:ascii="Times New Roman" w:hAnsi="Times New Roman" w:cs="Times New Roman"/>
+          <w:sz w:val="28"/>
+          <w:szCs w:val="28"/>
+          <w:u w:val="single"/>
+        </w:rPr>
+        <w:t>Soal 6.10</w:t>
+      </w:r>
+    </w:p>
+    <w:p>
+      <w:pPr>
+        <w:jc w:val="both"/>
+        <w:rPr>
+          <w:rFonts w:ascii="Times New Roman" w:hAnsi="Times New Roman" w:cs="Times New Roman"/>
+          <w:sz w:val="28"/>
+          <w:szCs w:val="28"/>
+        </w:rPr>
+      </w:pPr>
+      <w:r>
+        <w:rPr>
+          <w:rFonts w:ascii="Times New Roman" w:hAnsi="Times New Roman" w:cs="Times New Roman"/>
+          <w:sz w:val="28"/>
+          <w:szCs w:val="28"/>
+        </w:rPr>
+        <w:drawing>
+          <wp:inline distT="0" distB="0" distL="0" distR="0" wp14:anchorId="4E0719AC" wp14:editId="1CE559F0">
+            <wp:extent cx="3817277" cy="4215740"/>
+            <wp:effectExtent l="0" t="0" r="0" b="0"/>
+            <wp:docPr id="1846890539" name="Picture 1"/>
+            <wp:cNvGraphicFramePr>
+              <a:graphicFrameLocks xmlns:a="http://schemas.openxmlformats.org/drawingml/2006/main" noChangeAspect="1"/>
+            </wp:cNvGraphicFramePr>
+            <a:graphic xmlns:a="http://schemas.openxmlformats.org/drawingml/2006/main">
+              <a:graphicData uri="http://schemas.openxmlformats.org/drawingml/2006/picture">
+                <pic:pic xmlns:pic="http://schemas.openxmlformats.org/drawingml/2006/picture">
+                  <pic:nvPicPr>
+                    <pic:cNvPr id="1846890539" name=""/>
+                    <pic:cNvPicPr/>
+                  </pic:nvPicPr>
+                  <pic:blipFill>
+                    <a:blip r:embed="rId40"/>
+                    <a:stretch>
+                      <a:fillRect/>
+                    </a:stretch>
+                  </pic:blipFill>
+                  <pic:spPr>
+                    <a:xfrm>
+                      <a:off x="0" y="0"/>
+                      <a:ext cx="3822675" cy="4221702"/>
+                    </a:xfrm>
+                    <a:prstGeom prst="rect">
+                      <a:avLst/>
+                    </a:prstGeom>
+                  </pic:spPr>
+                </pic:pic>
+              </a:graphicData>
+            </a:graphic>
+          </wp:inline>
+        </w:drawing>
+      </w:r>
+    </w:p>
+    <w:p>
+      <w:pPr>
+        <w:jc w:val="both"/>
+        <w:rPr>
+          <w:rFonts w:ascii="Times New Roman" w:hAnsi="Times New Roman" w:cs="Times New Roman"/>
+          <w:sz w:val="28"/>
+          <w:szCs w:val="28"/>
+          <w:u w:val="single"/>
+        </w:rPr>
+      </w:pPr>
+      <w:r>
+        <w:rPr>
+          <w:rFonts w:ascii="Times New Roman" w:hAnsi="Times New Roman" w:cs="Times New Roman"/>
+          <w:sz w:val="28"/>
+          <w:szCs w:val="28"/>
+          <w:u w:val="single"/>
+        </w:rPr>
+        <w:t>Output:</w:t>
+      </w:r>
+    </w:p>
+    <w:p>
+      <w:pPr>
+        <w:jc w:val="both"/>
+        <w:rPr>
+          <w:rFonts w:ascii="Times New Roman" w:hAnsi="Times New Roman" w:cs="Times New Roman"/>
+          <w:sz w:val="28"/>
+          <w:szCs w:val="28"/>
+        </w:rPr>
+      </w:pPr>
+      <w:r>
+        <w:rPr>
+          <w:rFonts w:ascii="Times New Roman" w:hAnsi="Times New Roman" w:cs="Times New Roman"/>
+          <w:sz w:val="28"/>
+          <w:szCs w:val="28"/>
+        </w:rPr>
+        <w:drawing>
+          <wp:inline distT="0" distB="0" distL="0" distR="0" wp14:anchorId="319394FA" wp14:editId="05C7036E">
+            <wp:extent cx="2572109" cy="914528"/>
+            <wp:effectExtent l="0" t="0" r="0" b="0"/>
+            <wp:docPr id="1981721487" name="Picture 1"/>
+            <wp:cNvGraphicFramePr>
+              <a:graphicFrameLocks xmlns:a="http://schemas.openxmlformats.org/drawingml/2006/main" noChangeAspect="1"/>
+            </wp:cNvGraphicFramePr>
+            <a:graphic xmlns:a="http://schemas.openxmlformats.org/drawingml/2006/main">
+              <a:graphicData uri="http://schemas.openxmlformats.org/drawingml/2006/picture">
+                <pic:pic xmlns:pic="http://schemas.openxmlformats.org/drawingml/2006/picture">
+                  <pic:nvPicPr>
+                    <pic:cNvPr id="1981721487" name=""/>
+                    <pic:cNvPicPr/>
+                  </pic:nvPicPr>
+                  <pic:blipFill>
+                    <a:blip r:embed="rId41"/>
+                    <a:stretch>
+                      <a:fillRect/>
+                    </a:stretch>
+                  </pic:blipFill>
+                  <pic:spPr>
+                    <a:xfrm>
+                      <a:off x="0" y="0"/>
+                      <a:ext cx="2572109" cy="914528"/>
+                    </a:xfrm>
+                    <a:prstGeom prst="rect">
+                      <a:avLst/>
+                    </a:prstGeom>
+                  </pic:spPr>
+                </pic:pic>
+              </a:graphicData>
+            </a:graphic>
+          </wp:inline>
+        </w:drawing>
+      </w:r>
+    </w:p>
+    <w:p>
+      <w:pPr>
+        <w:jc w:val="both"/>
+        <w:rPr>
+          <w:rFonts w:ascii="Times New Roman" w:hAnsi="Times New Roman" w:cs="Times New Roman"/>
+          <w:sz w:val="28"/>
+          <w:szCs w:val="28"/>
+        </w:rPr>
+      </w:pPr>
     </w:p>
     <w:sectPr>
       <w:pgSz w:w="11906" w:h="16838"/>

</xml_diff>